<commit_message>
Se modifica el servicio Search para que guarde la ultima busqueda.
</commit_message>
<xml_diff>
--- a/Informe.docx
+++ b/Informe.docx
@@ -73,6 +73,8 @@
           <w:numId w:val="2"/>
         </w:numPr>
       </w:pPr>
+      <w:bookmarkStart w:id="0" w:name="_GoBack"/>
+      <w:bookmarkEnd w:id="0"/>
       <w:r>
         <w:t xml:space="preserve">Repositorio del proyecto: </w:t>
       </w:r>
@@ -660,13 +662,19 @@
       </w:r>
       <w:proofErr w:type="spellEnd"/>
       <w:r>
-        <w:t xml:space="preserve"> para comunicar componentes y además actuar como cache de la ultima búsqueda</w:t>
+        <w:t xml:space="preserve"> para comunicar componentes y además actuar como cache de la </w:t>
+      </w:r>
+      <w:proofErr w:type="spellStart"/>
+      <w:r>
+        <w:t>ultima</w:t>
+      </w:r>
+      <w:proofErr w:type="spellEnd"/>
+      <w:r>
+        <w:t xml:space="preserve"> búsqueda</w:t>
       </w:r>
       <w:r>
         <w:t xml:space="preserve"> realizada.</w:t>
       </w:r>
-      <w:bookmarkStart w:id="0" w:name="_GoBack"/>
-      <w:bookmarkEnd w:id="0"/>
     </w:p>
     <w:p>
       <w:pPr>

</xml_diff>